<commit_message>
IIS Project 3 final submission
</commit_message>
<xml_diff>
--- a/IntroSec/A3/project3/writeup.docx
+++ b/IntroSec/A3/project3/writeup.docx
@@ -52,26 +52,22 @@
     </w:p>
     <w:p>
       <w:r>
-        <w:t xml:space="preserve">To factor the public key N I used the algorithm based on the one outlined here: </w:t>
+        <w:t xml:space="preserve">To factor the public key </w:t>
+      </w:r>
+      <w:proofErr w:type="gramStart"/>
+      <w:r>
+        <w:t>N</w:t>
+      </w:r>
+      <w:proofErr w:type="gramEnd"/>
+      <w:r>
+        <w:t xml:space="preserve"> I used the algorithm based on the one outlined here: </w:t>
       </w:r>
       <w:hyperlink r:id="rId4" w:history="1">
         <w:r>
           <w:rPr>
             <w:rStyle w:val="Hyperlink"/>
           </w:rPr>
-          <w:t>http://www2.mae.ufl.edu/~uhk/FACTORING-LARGE-COMPOSITE-NUMBER</w:t>
-        </w:r>
-        <w:r>
-          <w:rPr>
-            <w:rStyle w:val="Hyperlink"/>
-          </w:rPr>
-          <w:t>S</w:t>
-        </w:r>
-        <w:r>
-          <w:rPr>
-            <w:rStyle w:val="Hyperlink"/>
-          </w:rPr>
-          <w:t>.pdf</w:t>
+          <w:t>http://www2.mae.ufl.edu/~uhk/FACTORING-LARGE-COMPOSITE-NUMBERS.pdf</w:t>
         </w:r>
       </w:hyperlink>
       <w:r>
@@ -269,25 +265,7 @@
             <w:rPr>
               <w:rFonts w:ascii="Cambria Math" w:eastAsiaTheme="minorEastAsia" w:hAnsi="Cambria Math"/>
             </w:rPr>
-            <m:t>q=</m:t>
-          </m:r>
-          <m:r>
-            <w:rPr>
-              <w:rFonts w:ascii="Cambria Math" w:eastAsiaTheme="minorEastAsia" w:hAnsi="Cambria Math"/>
-            </w:rPr>
-            <m:t xml:space="preserve"> </m:t>
-          </m:r>
-          <m:r>
-            <w:rPr>
-              <w:rFonts w:ascii="Cambria Math" w:eastAsiaTheme="minorEastAsia" w:hAnsi="Cambria Math"/>
-            </w:rPr>
-            <m:t>n</m:t>
-          </m:r>
-          <m:r>
-            <w:rPr>
-              <w:rFonts w:ascii="Cambria Math" w:eastAsiaTheme="minorEastAsia" w:hAnsi="Cambria Math"/>
-            </w:rPr>
-            <m:t>+</m:t>
+            <m:t>q= n+</m:t>
           </m:r>
           <m:rad>
             <m:radPr>
@@ -548,28 +526,338 @@
         </w:rPr>
         <w:t>,</w:t>
       </w:r>
+      <w:r>
+        <w:rPr>
+          <w:rFonts w:eastAsiaTheme="minorEastAsia"/>
+        </w:rPr>
+        <w:t xml:space="preserve"> the equation above did not yield a valid d for every value of k. I had to explicitly check if the value of d satisfied the identity in the first equation. </w:t>
+      </w:r>
+      <w:r>
+        <w:rPr>
+          <w:rFonts w:eastAsiaTheme="minorEastAsia"/>
+        </w:rPr>
+        <w:t>If it did, I found the private key, and so I exited the loop.</w:t>
+      </w:r>
+    </w:p>
+    <w:p>
+      <w:pPr>
+        <w:pStyle w:val="Heading1"/>
+      </w:pPr>
+      <w:r>
+        <w:lastRenderedPageBreak/>
+        <w:t>Task 3 – Where is Waldo?</w:t>
+      </w:r>
+    </w:p>
+    <w:p>
+      <w:pPr>
+        <w:pStyle w:val="Heading2"/>
+      </w:pPr>
+      <w:r>
+        <w:t>Understanding of vulnerability</w:t>
+      </w:r>
+    </w:p>
+    <w:p>
+      <w:r>
+        <w:t>The basis of RSA encryption is finding the product of 2 large prime numbers is d</w:t>
+      </w:r>
+      <w:r>
+        <w:t>ifficult to do. Indeed, a simple</w:t>
+      </w:r>
+      <w:r>
+        <w:t xml:space="preserve"> brute force implementation </w:t>
+      </w:r>
+      <w:r>
+        <w:t>for</w:t>
+      </w:r>
+      <w:r>
+        <w:t xml:space="preserve"> Task 2 with just a 64-bit key locked up my computer. However, finding the greatest common divisor of two numbers, even large ones, is a relatively simple computation. If two public keys share a common divisor (other than 1), both these keys can be compromised by decomposing them into their separate primes (p and q). The shared prime is p</w:t>
+      </w:r>
+      <w:r>
+        <w:t xml:space="preserve"> can be computed quickly</w:t>
+      </w:r>
+      <w:r>
+        <w:t xml:space="preserve"> and the q for each key can be found by simply dividing the public key by p.</w:t>
+      </w:r>
+    </w:p>
+    <w:p>
+      <w:r>
+        <w:t xml:space="preserve">Note: You need a collection of public keys to unlock this vulnerability. Also, this attack assumes there is a deficiency, a lack of entropy, when the keys are generated. If there is adequate entropy the keys should not share common divisors. </w:t>
+      </w:r>
+    </w:p>
+    <w:p>
+      <w:pPr>
+        <w:pStyle w:val="Heading2"/>
+      </w:pPr>
+      <w:r>
+        <w:t>Getting the private key</w:t>
+      </w:r>
+    </w:p>
+    <w:p>
+      <w:r>
+        <w:t>To determine the “</w:t>
+      </w:r>
+      <w:proofErr w:type="spellStart"/>
+      <w:r>
+        <w:t>waldo</w:t>
+      </w:r>
+      <w:proofErr w:type="spellEnd"/>
+      <w:r>
+        <w:t xml:space="preserve">” I had to find the greatest common divisor between two public keys. I used the </w:t>
+      </w:r>
+      <w:hyperlink r:id="rId5" w:anchor="Implementations" w:history="1">
+        <w:r>
+          <w:rPr>
+            <w:rStyle w:val="Hyperlink"/>
+          </w:rPr>
+          <w:t>division-based version of the Euclidean algorithm</w:t>
+        </w:r>
+      </w:hyperlink>
+      <w:r>
+        <w:t xml:space="preserve"> to accomplish this.</w:t>
+      </w:r>
+      <w:r>
+        <w:t xml:space="preserve"> If the two public keys shared a non-unary divisor, the “</w:t>
+      </w:r>
+      <w:proofErr w:type="spellStart"/>
+      <w:r>
+        <w:t>waldo</w:t>
+      </w:r>
+      <w:proofErr w:type="spellEnd"/>
+      <w:r>
+        <w:t xml:space="preserve"> was found.</w:t>
+      </w:r>
+    </w:p>
+    <w:p>
       <w:bookmarkStart w:id="0" w:name="_GoBack"/>
       <w:bookmarkEnd w:id="0"/>
       <w:r>
-        <w:rPr>
-          <w:rFonts w:eastAsiaTheme="minorEastAsia"/>
-        </w:rPr>
-        <w:t xml:space="preserve"> the equation above did not yield a valid d for every value of k. I had to explicitly check if the value of d satisfied the identity in the first equation. </w:t>
-      </w:r>
-      <w:r>
-        <w:rPr>
-          <w:rFonts w:eastAsiaTheme="minorEastAsia"/>
-        </w:rPr>
-        <w:t>If it did, I found the private key, and so I exited the loop.</w:t>
-      </w:r>
-    </w:p>
-    <w:p>
-      <w:pPr>
-        <w:pStyle w:val="Heading1"/>
-      </w:pPr>
-      <w:r>
-        <w:lastRenderedPageBreak/>
-        <w:t>Task 3 – Where is Waldo?</w:t>
+        <w:t>After finding the shared prim</w:t>
+      </w:r>
+      <w:r>
+        <w:t>e p between the 2 public keys, the respective q’s could be found by dividing the public keys by p. In other words</w:t>
+      </w:r>
+    </w:p>
+    <w:p>
+      <w:pPr>
+        <w:rPr>
+          <w:rFonts w:eastAsiaTheme="minorEastAsia"/>
+        </w:rPr>
+      </w:pPr>
+      <m:oMathPara>
+        <m:oMath>
+          <m:sSub>
+            <m:sSubPr>
+              <m:ctrlPr>
+                <w:rPr>
+                  <w:rFonts w:ascii="Cambria Math" w:hAnsi="Cambria Math"/>
+                  <w:i/>
+                </w:rPr>
+              </m:ctrlPr>
+            </m:sSubPr>
+            <m:e>
+              <m:r>
+                <w:rPr>
+                  <w:rFonts w:ascii="Cambria Math" w:hAnsi="Cambria Math"/>
+                </w:rPr>
+                <m:t>q</m:t>
+              </m:r>
+            </m:e>
+            <m:sub>
+              <m:r>
+                <w:rPr>
+                  <w:rFonts w:ascii="Cambria Math" w:hAnsi="Cambria Math"/>
+                </w:rPr>
+                <m:t>1</m:t>
+              </m:r>
+            </m:sub>
+          </m:sSub>
+          <m:r>
+            <w:rPr>
+              <w:rFonts w:ascii="Cambria Math" w:hAnsi="Cambria Math"/>
+            </w:rPr>
+            <m:t>=</m:t>
+          </m:r>
+          <m:f>
+            <m:fPr>
+              <m:ctrlPr>
+                <w:rPr>
+                  <w:rFonts w:ascii="Cambria Math" w:hAnsi="Cambria Math"/>
+                  <w:i/>
+                </w:rPr>
+              </m:ctrlPr>
+            </m:fPr>
+            <m:num>
+              <m:sSub>
+                <m:sSubPr>
+                  <m:ctrlPr>
+                    <w:rPr>
+                      <w:rFonts w:ascii="Cambria Math" w:hAnsi="Cambria Math"/>
+                      <w:i/>
+                    </w:rPr>
+                  </m:ctrlPr>
+                </m:sSubPr>
+                <m:e>
+                  <m:r>
+                    <w:rPr>
+                      <w:rFonts w:ascii="Cambria Math" w:hAnsi="Cambria Math"/>
+                    </w:rPr>
+                    <m:t>N</m:t>
+                  </m:r>
+                </m:e>
+                <m:sub>
+                  <m:r>
+                    <w:rPr>
+                      <w:rFonts w:ascii="Cambria Math" w:hAnsi="Cambria Math"/>
+                    </w:rPr>
+                    <m:t>1</m:t>
+                  </m:r>
+                </m:sub>
+              </m:sSub>
+            </m:num>
+            <m:den>
+              <m:r>
+                <w:rPr>
+                  <w:rFonts w:ascii="Cambria Math" w:hAnsi="Cambria Math"/>
+                </w:rPr>
+                <m:t>p</m:t>
+              </m:r>
+            </m:den>
+          </m:f>
+        </m:oMath>
+      </m:oMathPara>
+    </w:p>
+    <w:p>
+      <w:pPr>
+        <w:rPr>
+          <w:rFonts w:eastAsiaTheme="minorEastAsia"/>
+        </w:rPr>
+      </w:pPr>
+      <m:oMathPara>
+        <m:oMath>
+          <m:sSub>
+            <m:sSubPr>
+              <m:ctrlPr>
+                <w:rPr>
+                  <w:rFonts w:ascii="Cambria Math" w:eastAsiaTheme="minorEastAsia" w:hAnsi="Cambria Math"/>
+                  <w:i/>
+                </w:rPr>
+              </m:ctrlPr>
+            </m:sSubPr>
+            <m:e>
+              <m:r>
+                <w:rPr>
+                  <w:rFonts w:ascii="Cambria Math" w:eastAsiaTheme="minorEastAsia" w:hAnsi="Cambria Math"/>
+                </w:rPr>
+                <m:t>q</m:t>
+              </m:r>
+            </m:e>
+            <m:sub>
+              <m:r>
+                <w:rPr>
+                  <w:rFonts w:ascii="Cambria Math" w:eastAsiaTheme="minorEastAsia" w:hAnsi="Cambria Math"/>
+                </w:rPr>
+                <m:t>2</m:t>
+              </m:r>
+            </m:sub>
+          </m:sSub>
+          <m:r>
+            <w:rPr>
+              <w:rFonts w:ascii="Cambria Math" w:eastAsiaTheme="minorEastAsia" w:hAnsi="Cambria Math"/>
+            </w:rPr>
+            <m:t>=</m:t>
+          </m:r>
+          <m:f>
+            <m:fPr>
+              <m:ctrlPr>
+                <w:rPr>
+                  <w:rFonts w:ascii="Cambria Math" w:eastAsiaTheme="minorEastAsia" w:hAnsi="Cambria Math"/>
+                  <w:i/>
+                </w:rPr>
+              </m:ctrlPr>
+            </m:fPr>
+            <m:num>
+              <m:sSub>
+                <m:sSubPr>
+                  <m:ctrlPr>
+                    <w:rPr>
+                      <w:rFonts w:ascii="Cambria Math" w:eastAsiaTheme="minorEastAsia" w:hAnsi="Cambria Math"/>
+                      <w:i/>
+                    </w:rPr>
+                  </m:ctrlPr>
+                </m:sSubPr>
+                <m:e>
+                  <m:r>
+                    <w:rPr>
+                      <w:rFonts w:ascii="Cambria Math" w:eastAsiaTheme="minorEastAsia" w:hAnsi="Cambria Math"/>
+                    </w:rPr>
+                    <m:t>N</m:t>
+                  </m:r>
+                </m:e>
+                <m:sub>
+                  <m:r>
+                    <w:rPr>
+                      <w:rFonts w:ascii="Cambria Math" w:eastAsiaTheme="minorEastAsia" w:hAnsi="Cambria Math"/>
+                    </w:rPr>
+                    <m:t>2</m:t>
+                  </m:r>
+                </m:sub>
+              </m:sSub>
+            </m:num>
+            <m:den>
+              <m:r>
+                <w:rPr>
+                  <w:rFonts w:ascii="Cambria Math" w:eastAsiaTheme="minorEastAsia" w:hAnsi="Cambria Math"/>
+                </w:rPr>
+                <m:t>p</m:t>
+              </m:r>
+            </m:den>
+          </m:f>
+        </m:oMath>
+      </m:oMathPara>
+    </w:p>
+    <w:p>
+      <w:pPr>
+        <w:rPr>
+          <w:rFonts w:eastAsiaTheme="minorEastAsia"/>
+        </w:rPr>
+      </w:pPr>
+      <w:r>
+        <w:rPr>
+          <w:rFonts w:eastAsiaTheme="minorEastAsia"/>
+        </w:rPr>
+        <w:t>Where N</w:t>
+      </w:r>
+      <w:r>
+        <w:rPr>
+          <w:rFonts w:eastAsiaTheme="minorEastAsia"/>
+          <w:vertAlign w:val="subscript"/>
+        </w:rPr>
+        <w:t>1</w:t>
+      </w:r>
+      <w:r>
+        <w:rPr>
+          <w:rFonts w:eastAsiaTheme="minorEastAsia"/>
+        </w:rPr>
+        <w:t xml:space="preserve"> and N</w:t>
+      </w:r>
+      <w:r>
+        <w:rPr>
+          <w:rFonts w:eastAsiaTheme="minorEastAsia"/>
+          <w:vertAlign w:val="subscript"/>
+        </w:rPr>
+        <w:t>2</w:t>
+      </w:r>
+      <w:r>
+        <w:rPr>
+          <w:rFonts w:eastAsiaTheme="minorEastAsia"/>
+        </w:rPr>
+        <w:t xml:space="preserve"> are the respective public keys</w:t>
+      </w:r>
+      <w:r>
+        <w:rPr>
+          <w:rFonts w:eastAsiaTheme="minorEastAsia"/>
+        </w:rPr>
+        <w:t>. The e was provided by the public key as well, so once p, q, and e were found, the private could be computed just as in task 2 before. In fact, I used the exact same code to compute the private key in task 3 as I did in task 2. Finally, I validated encryption and decryption using the provided public key and the computed private key to ensure that everything was correct.</w:t>
       </w:r>
     </w:p>
     <w:sectPr>
@@ -705,6 +993,7 @@
     <w:lsdException w:name="HTML Sample" w:semiHidden="1" w:unhideWhenUsed="1"/>
     <w:lsdException w:name="HTML Typewriter" w:semiHidden="1" w:unhideWhenUsed="1"/>
     <w:lsdException w:name="HTML Variable" w:semiHidden="1" w:unhideWhenUsed="1"/>
+    <w:lsdException w:name="Normal Table" w:semiHidden="1" w:unhideWhenUsed="1"/>
     <w:lsdException w:name="annotation subject" w:semiHidden="1" w:unhideWhenUsed="1"/>
     <w:lsdException w:name="No List" w:semiHidden="1" w:unhideWhenUsed="1"/>
     <w:lsdException w:name="Outline List 1" w:semiHidden="1" w:unhideWhenUsed="1"/>
@@ -751,8 +1040,10 @@
     <w:lsdException w:name="Table Subtle 2" w:semiHidden="1" w:unhideWhenUsed="1"/>
     <w:lsdException w:name="Table Web 1" w:semiHidden="1" w:unhideWhenUsed="1"/>
     <w:lsdException w:name="Table Web 2" w:semiHidden="1" w:unhideWhenUsed="1"/>
+    <w:lsdException w:name="Table Web 3" w:semiHidden="1" w:unhideWhenUsed="1"/>
     <w:lsdException w:name="Balloon Text" w:semiHidden="1" w:unhideWhenUsed="1"/>
     <w:lsdException w:name="Table Grid" w:uiPriority="39"/>
+    <w:lsdException w:name="Table Theme" w:semiHidden="1" w:unhideWhenUsed="1"/>
     <w:lsdException w:name="Placeholder Text" w:semiHidden="1"/>
     <w:lsdException w:name="No Spacing" w:uiPriority="1" w:qFormat="1"/>
     <w:lsdException w:name="Light Shading" w:uiPriority="60"/>

</xml_diff>